<commit_message>
Add method steps and data sources to project summary
</commit_message>
<xml_diff>
--- a/Project Summary.docx
+++ b/Project Summary.docx
@@ -124,7 +124,7 @@
           <w:sz w:val="18"/>
           <w:szCs w:val="18"/>
         </w:rPr>
-        <w:t xml:space="preserve">Team Members: Rabia </w:t>
+        <w:t xml:space="preserve">Team Members: </w:t>
       </w:r>
       <w:proofErr w:type="spellStart"/>
       <w:r>
@@ -133,6 +133,24 @@
           <w:sz w:val="18"/>
           <w:szCs w:val="18"/>
         </w:rPr>
+        <w:t>Rabia</w:t>
+      </w:r>
+      <w:proofErr w:type="spellEnd"/>
+      <w:r>
+        <w:rPr>
+          <w:rFonts w:eastAsia="Times New Roman" w:cstheme="minorHAnsi"/>
+          <w:sz w:val="18"/>
+          <w:szCs w:val="18"/>
+        </w:rPr>
+        <w:t xml:space="preserve"> </w:t>
+      </w:r>
+      <w:proofErr w:type="spellStart"/>
+      <w:r>
+        <w:rPr>
+          <w:rFonts w:eastAsia="Times New Roman" w:cstheme="minorHAnsi"/>
+          <w:sz w:val="18"/>
+          <w:szCs w:val="18"/>
+        </w:rPr>
         <w:t>Otry</w:t>
       </w:r>
       <w:proofErr w:type="spellEnd"/>
@@ -160,25 +178,7 @@
           <w:sz w:val="18"/>
           <w:szCs w:val="18"/>
         </w:rPr>
-        <w:t xml:space="preserve">, </w:t>
-      </w:r>
-      <w:proofErr w:type="spellStart"/>
-      <w:r>
-        <w:rPr>
-          <w:rFonts w:eastAsia="Times New Roman" w:cstheme="minorHAnsi"/>
-          <w:sz w:val="18"/>
-          <w:szCs w:val="18"/>
-        </w:rPr>
-        <w:t>Angang</w:t>
-      </w:r>
-      <w:proofErr w:type="spellEnd"/>
-      <w:r>
-        <w:rPr>
-          <w:rFonts w:eastAsia="Times New Roman" w:cstheme="minorHAnsi"/>
-          <w:sz w:val="18"/>
-          <w:szCs w:val="18"/>
-        </w:rPr>
-        <w:t xml:space="preserve"> Li</w:t>
+        <w:t>, Angang Li</w:t>
       </w:r>
     </w:p>
     <w:p>
@@ -951,31 +951,73 @@
     <w:p>
       <w:pPr>
         <w:numPr>
-          <w:ilvl w:val="0"/>
-          <w:numId w:val="2"/>
+          <w:ilvl w:val="1"/>
+          <w:numId w:val="3"/>
         </w:numPr>
-        <w:spacing w:before="240" w:after="240" w:line="360" w:lineRule="auto"/>
-        <w:rPr>
-          <w:rFonts w:eastAsia="Times New Roman" w:cstheme="minorHAnsi"/>
-          <w:sz w:val="18"/>
-          <w:szCs w:val="18"/>
-        </w:rPr>
-      </w:pPr>
-      <w:r>
-        <w:rPr>
-          <w:rFonts w:eastAsia="Times New Roman" w:cstheme="minorHAnsi"/>
-          <w:sz w:val="18"/>
-          <w:szCs w:val="18"/>
-        </w:rPr>
-        <w:t>Data Sets</w:t>
-      </w:r>
-      <w:r>
-        <w:rPr>
-          <w:rFonts w:eastAsia="Times New Roman" w:cstheme="minorHAnsi"/>
-          <w:sz w:val="18"/>
-          <w:szCs w:val="18"/>
-        </w:rPr>
-        <w:t xml:space="preserve">: </w:t>
+        <w:spacing w:before="100" w:beforeAutospacing="1" w:after="100" w:afterAutospacing="1" w:line="360" w:lineRule="auto"/>
+        <w:rPr>
+          <w:rFonts w:eastAsia="Times New Roman" w:cstheme="minorHAnsi"/>
+          <w:color w:val="000000" w:themeColor="text1"/>
+          <w:sz w:val="18"/>
+          <w:szCs w:val="18"/>
+        </w:rPr>
+      </w:pPr>
+      <w:r>
+        <w:rPr>
+          <w:rFonts w:eastAsia="Times New Roman" w:cstheme="minorHAnsi"/>
+          <w:sz w:val="18"/>
+          <w:szCs w:val="18"/>
+        </w:rPr>
+        <w:t>Libraries</w:t>
+      </w:r>
+      <w:r>
+        <w:rPr>
+          <w:rFonts w:eastAsia="Times New Roman" w:cstheme="minorHAnsi"/>
+          <w:color w:val="000000" w:themeColor="text1"/>
+          <w:sz w:val="18"/>
+          <w:szCs w:val="18"/>
+        </w:rPr>
+        <w:t xml:space="preserve"> and API: </w:t>
+      </w:r>
+      <w:proofErr w:type="spellStart"/>
+      <w:r>
+        <w:rPr>
+          <w:rFonts w:eastAsia="Times New Roman" w:cstheme="minorHAnsi"/>
+          <w:color w:val="000000" w:themeColor="text1"/>
+          <w:sz w:val="18"/>
+          <w:szCs w:val="18"/>
+        </w:rPr>
+        <w:t>plotly</w:t>
+      </w:r>
+      <w:proofErr w:type="spellEnd"/>
+      <w:r>
+        <w:rPr>
+          <w:rFonts w:eastAsia="Times New Roman" w:cstheme="minorHAnsi"/>
+          <w:color w:val="000000" w:themeColor="text1"/>
+          <w:sz w:val="18"/>
+          <w:szCs w:val="18"/>
+        </w:rPr>
+        <w:t xml:space="preserve">, pandas, </w:t>
+      </w:r>
+      <w:proofErr w:type="spellStart"/>
+      <w:r>
+        <w:rPr>
+          <w:rFonts w:eastAsia="Times New Roman" w:cstheme="minorHAnsi"/>
+          <w:color w:val="000000" w:themeColor="text1"/>
+          <w:sz w:val="18"/>
+          <w:szCs w:val="18"/>
+        </w:rPr>
+        <w:t>numpy</w:t>
+      </w:r>
+      <w:proofErr w:type="spellEnd"/>
+      <w:r>
+        <w:rPr>
+          <w:rFonts w:eastAsia="Times New Roman" w:cstheme="minorHAnsi"/>
+          <w:color w:val="000000" w:themeColor="text1"/>
+          <w:sz w:val="18"/>
+          <w:szCs w:val="18"/>
+        </w:rPr>
+        <w:t>, matplotlib</w:t>
       </w:r>
     </w:p>
     <w:p>
@@ -987,6 +1029,86 @@
         <w:spacing w:before="100" w:beforeAutospacing="1" w:after="100" w:afterAutospacing="1" w:line="360" w:lineRule="auto"/>
         <w:rPr>
           <w:rFonts w:eastAsia="Times New Roman" w:cstheme="minorHAnsi"/>
+          <w:color w:val="000000" w:themeColor="text1"/>
+          <w:sz w:val="18"/>
+          <w:szCs w:val="18"/>
+        </w:rPr>
+      </w:pPr>
+      <w:r>
+        <w:rPr>
+          <w:rFonts w:eastAsia="Times New Roman" w:cstheme="minorHAnsi"/>
+          <w:color w:val="000000" w:themeColor="text1"/>
+          <w:sz w:val="18"/>
+          <w:szCs w:val="18"/>
+        </w:rPr>
+        <w:t>Relational join</w:t>
+      </w:r>
+    </w:p>
+    <w:p>
+      <w:pPr>
+        <w:numPr>
+          <w:ilvl w:val="1"/>
+          <w:numId w:val="3"/>
+        </w:numPr>
+        <w:spacing w:before="100" w:beforeAutospacing="1" w:after="100" w:afterAutospacing="1" w:line="360" w:lineRule="auto"/>
+        <w:rPr>
+          <w:rFonts w:eastAsia="Times New Roman" w:cstheme="minorHAnsi"/>
+          <w:color w:val="000000" w:themeColor="text1"/>
+          <w:sz w:val="18"/>
+          <w:szCs w:val="18"/>
+        </w:rPr>
+      </w:pPr>
+      <w:bookmarkStart w:id="0" w:name="_GoBack"/>
+      <w:bookmarkEnd w:id="0"/>
+      <w:r>
+        <w:rPr>
+          <w:rFonts w:eastAsia="Times New Roman" w:cstheme="minorHAnsi"/>
+          <w:color w:val="000000" w:themeColor="text1"/>
+          <w:sz w:val="18"/>
+          <w:szCs w:val="18"/>
+        </w:rPr>
+        <w:t>Mapping, regression, and plots</w:t>
+      </w:r>
+    </w:p>
+    <w:p>
+      <w:pPr>
+        <w:numPr>
+          <w:ilvl w:val="0"/>
+          <w:numId w:val="2"/>
+        </w:numPr>
+        <w:spacing w:before="240" w:after="240" w:line="360" w:lineRule="auto"/>
+        <w:rPr>
+          <w:rFonts w:eastAsia="Times New Roman" w:cstheme="minorHAnsi"/>
+          <w:sz w:val="18"/>
+          <w:szCs w:val="18"/>
+        </w:rPr>
+      </w:pPr>
+      <w:r>
+        <w:rPr>
+          <w:rFonts w:eastAsia="Times New Roman" w:cstheme="minorHAnsi"/>
+          <w:sz w:val="18"/>
+          <w:szCs w:val="18"/>
+        </w:rPr>
+        <w:t>Data Sets</w:t>
+      </w:r>
+      <w:r>
+        <w:rPr>
+          <w:rFonts w:eastAsia="Times New Roman" w:cstheme="minorHAnsi"/>
+          <w:sz w:val="18"/>
+          <w:szCs w:val="18"/>
+        </w:rPr>
+        <w:t xml:space="preserve">: </w:t>
+      </w:r>
+    </w:p>
+    <w:p>
+      <w:pPr>
+        <w:numPr>
+          <w:ilvl w:val="1"/>
+          <w:numId w:val="3"/>
+        </w:numPr>
+        <w:spacing w:before="100" w:beforeAutospacing="1" w:after="100" w:afterAutospacing="1" w:line="360" w:lineRule="auto"/>
+        <w:rPr>
+          <w:rFonts w:eastAsia="Times New Roman" w:cstheme="minorHAnsi"/>
           <w:sz w:val="18"/>
           <w:szCs w:val="18"/>
         </w:rPr>
@@ -1035,6 +1157,7 @@
           <w:sz w:val="18"/>
           <w:szCs w:val="18"/>
         </w:rPr>
+        <w:lastRenderedPageBreak/>
         <w:t>Google maps</w:t>
       </w:r>
     </w:p>
@@ -1081,8 +1204,28 @@
         </w:rPr>
         <w:t>Census data</w:t>
       </w:r>
-      <w:bookmarkStart w:id="0" w:name="_GoBack"/>
-      <w:bookmarkEnd w:id="0"/>
+    </w:p>
+    <w:p>
+      <w:pPr>
+        <w:numPr>
+          <w:ilvl w:val="1"/>
+          <w:numId w:val="3"/>
+        </w:numPr>
+        <w:spacing w:before="60" w:after="100" w:afterAutospacing="1" w:line="360" w:lineRule="auto"/>
+        <w:rPr>
+          <w:rFonts w:eastAsia="Times New Roman" w:cstheme="minorHAnsi"/>
+          <w:sz w:val="18"/>
+          <w:szCs w:val="18"/>
+        </w:rPr>
+      </w:pPr>
+      <w:r>
+        <w:rPr>
+          <w:rFonts w:eastAsia="Times New Roman" w:cstheme="minorHAnsi"/>
+          <w:sz w:val="18"/>
+          <w:szCs w:val="18"/>
+        </w:rPr>
+        <w:t>FIPS and land area data</w:t>
+      </w:r>
     </w:p>
     <w:sectPr>
       <w:pgSz w:w="12240" w:h="15840"/>
@@ -2728,7 +2871,7 @@
 </file>
 
 <file path=customXml/itemProps1.xml><?xml version="1.0" encoding="utf-8"?>
-<ds:datastoreItem xmlns:ds="http://schemas.openxmlformats.org/officeDocument/2006/customXml" ds:itemID="{D1FFC831-EF2F-4D1B-9DA4-F389CF30A3C0}">
+<ds:datastoreItem xmlns:ds="http://schemas.openxmlformats.org/officeDocument/2006/customXml" ds:itemID="{CC9D3DAD-6FB5-1A4B-AFF1-A4AC91BB1F8E}">
   <ds:schemaRefs>
     <ds:schemaRef ds:uri="http://schemas.openxmlformats.org/officeDocument/2006/bibliography"/>
   </ds:schemaRefs>

</xml_diff>